<commit_message>
Pusher effectiveness with offset
</commit_message>
<xml_diff>
--- a/figures/pusher_propeller_fit/pusher_thrust_methodology.docx
+++ b/figures/pusher_propeller_fit/pusher_thrust_methodology.docx
@@ -1424,6 +1424,216 @@
         <w:t>By fitting to pusher Fx, the RMS is way worse and does not fit well for all airspeeds. An offset to pprz might help.</w:t>
       </w:r>
     </w:p>
+    <w:p>
+      <w:pPr>
+        <w:pStyle w:val="TextBody"/>
+        <w:bidi w:val="0"/>
+        <w:spacing w:before="0" w:after="140"/>
+        <w:jc w:val="left"/>
+        <w:rPr/>
+      </w:pPr>
+      <w:r>
+        <w:rPr/>
+      </w:r>
+    </w:p>
+    <w:p>
+      <w:pPr>
+        <w:pStyle w:val="Heading2"/>
+        <w:widowControl/>
+        <w:numPr>
+          <w:ilvl w:val="0"/>
+          <w:numId w:val="0"/>
+        </w:numPr>
+        <w:suppressAutoHyphens w:val="true"/>
+        <w:jc w:val="left"/>
+        <w:outlineLvl w:val="1"/>
+        <w:rPr/>
+      </w:pPr>
+      <w:r>
+        <w:rPr/>
+      </w:r>
+      <w:r>
+        <w:br w:type="page"/>
+      </w:r>
+    </w:p>
+    <w:p>
+      <w:pPr>
+        <w:pStyle w:val="Heading2"/>
+        <w:rPr/>
+      </w:pPr>
+      <w:r>
+        <w:rPr/>
+        <w:t>Offset</w:t>
+      </w:r>
+    </w:p>
+    <w:p>
+      <w:pPr>
+        <w:pStyle w:val="TextBody"/>
+        <w:rPr/>
+      </w:pPr>
+      <w:r>
+        <w:rPr/>
+        <w:t>The RPM--&gt; Fx pusher thrust fit is good in higher RPM regime. It is also centered pretty much on (0,0). Normally, the curves intercept the y axis at a higher RPM. This is the point where the propeller starts windmilling.</w:t>
+      </w:r>
+    </w:p>
+    <w:p>
+      <w:pPr>
+        <w:pStyle w:val="TextBody"/>
+        <w:rPr/>
+      </w:pPr>
+      <w:r>
+        <w:rPr/>
+      </w:r>
+    </w:p>
+    <w:p>
+      <w:pPr>
+        <w:pStyle w:val="TextBody"/>
+        <w:rPr/>
+      </w:pPr>
+      <w:r>
+        <w:rPr/>
+        <w:t>It is proposed to add an offset related to freestream velocity in the model:</w:t>
+      </w:r>
+    </w:p>
+    <w:p>
+      <w:pPr>
+        <w:pStyle w:val="Normal"/>
+        <w:rPr/>
+      </w:pPr>
+      <w:r>
+        <w:rPr>
+          <w:rFonts w:ascii="0" w:hAnsi="0"/>
+          <w:color w:val="AA04F9"/>
+          <w:sz w:val="20"/>
+        </w:rPr>
+        <w:t>Fx = K1*rpm^2+K2*V*rpm+K3*V</w:t>
+      </w:r>
+    </w:p>
+    <w:p>
+      <w:pPr>
+        <w:pStyle w:val="Normal"/>
+        <w:rPr/>
+      </w:pPr>
+      <w:r>
+        <w:rPr/>
+      </w:r>
+    </w:p>
+    <w:p>
+      <w:pPr>
+        <w:pStyle w:val="Normal"/>
+        <w:rPr/>
+      </w:pPr>
+      <w:r>
+        <w:rPr/>
+        <w:drawing>
+          <wp:inline distT="0" distB="0" distL="0" distR="0">
+            <wp:extent cx="3725545" cy="2796540"/>
+            <wp:effectExtent l="0" t="0" r="0" b="0"/>
+            <wp:docPr id="9" name="Image9" descr=""/>
+            <wp:cNvGraphicFramePr>
+              <a:graphicFrameLocks xmlns:a="http://schemas.openxmlformats.org/drawingml/2006/main" noChangeAspect="1"/>
+            </wp:cNvGraphicFramePr>
+            <a:graphic xmlns:a="http://schemas.openxmlformats.org/drawingml/2006/main">
+              <a:graphicData uri="http://schemas.openxmlformats.org/drawingml/2006/picture">
+                <pic:pic xmlns:pic="http://schemas.openxmlformats.org/drawingml/2006/picture">
+                  <pic:nvPicPr>
+                    <pic:cNvPr id="9" name="Image9" descr=""/>
+                    <pic:cNvPicPr>
+                      <a:picLocks noChangeAspect="1" noChangeArrowheads="1"/>
+                    </pic:cNvPicPr>
+                  </pic:nvPicPr>
+                  <pic:blipFill>
+                    <a:blip r:embed="rId10"/>
+                    <a:stretch>
+                      <a:fillRect/>
+                    </a:stretch>
+                  </pic:blipFill>
+                  <pic:spPr bwMode="auto">
+                    <a:xfrm>
+                      <a:off x="0" y="0"/>
+                      <a:ext cx="3725545" cy="2796540"/>
+                    </a:xfrm>
+                    <a:prstGeom prst="rect">
+                      <a:avLst/>
+                    </a:prstGeom>
+                  </pic:spPr>
+                </pic:pic>
+              </a:graphicData>
+            </a:graphic>
+          </wp:inline>
+        </w:drawing>
+      </w:r>
+    </w:p>
+    <w:p>
+      <w:pPr>
+        <w:pStyle w:val="TextBody"/>
+        <w:rPr/>
+      </w:pPr>
+      <w:r>
+        <w:rPr/>
+        <w:t>It leads to a slightly better RMS with a crossing of the y axis at higher RPM, as would have been expected.</w:t>
+      </w:r>
+    </w:p>
+    <w:p>
+      <w:pPr>
+        <w:pStyle w:val="TextBody"/>
+        <w:rPr/>
+      </w:pPr>
+      <w:r>
+        <w:rPr/>
+      </w:r>
+    </w:p>
+    <w:p>
+      <w:pPr>
+        <w:pStyle w:val="Normal"/>
+        <w:rPr/>
+      </w:pPr>
+      <w:r>
+        <w:rPr>
+          <w:rFonts w:ascii="0" w:hAnsi="0"/>
+          <w:color w:val="028009"/>
+          <w:sz w:val="20"/>
+        </w:rPr>
+        <w:t>% Fx pusher =  3.680278471152158e-07 * rpm^2 [rpm] +</w:t>
+      </w:r>
+    </w:p>
+    <w:p>
+      <w:pPr>
+        <w:pStyle w:val="Normal"/>
+        <w:rPr/>
+      </w:pPr>
+      <w:r>
+        <w:rPr>
+          <w:rFonts w:ascii="0" w:hAnsi="0"/>
+          <w:color w:val="028009"/>
+          <w:sz w:val="20"/>
+        </w:rPr>
+        <w:t>% -4.391797235636297e-05*rpm [rpm] * v [m/s] + -8.651770063289748E-2 * v</w:t>
+      </w:r>
+    </w:p>
+    <w:p>
+      <w:pPr>
+        <w:pStyle w:val="Normal"/>
+        <w:rPr/>
+      </w:pPr>
+      <w:r>
+        <w:rPr>
+          <w:rFonts w:ascii="0" w:hAnsi="0"/>
+          <w:color w:val="028009"/>
+          <w:sz w:val="20"/>
+        </w:rPr>
+        <w:t>% [m/s]</w:t>
+      </w:r>
+    </w:p>
+    <w:p>
+      <w:pPr>
+        <w:pStyle w:val="Normal"/>
+        <w:rPr/>
+      </w:pPr>
+      <w:r>
+        <w:rPr/>
+      </w:r>
+    </w:p>
     <w:sectPr>
       <w:footnotePr>
         <w:numFmt w:val="decimal"/>
@@ -2052,6 +2262,7 @@
       <w:rPr>
         <w:rFonts w:ascii="Liberation Serif" w:hAnsi="Liberation Serif" w:eastAsia="Noto Serif CJK SC" w:cs="Lohit Devanagari"/>
         <w:kern w:val="2"/>
+        <w:sz w:val="20"/>
         <w:szCs w:val="24"/>
         <w:lang w:val="en-CA" w:eastAsia="zh-CN" w:bidi="hi-IN"/>
       </w:rPr>

</xml_diff>

<commit_message>
Pusher prop fit by substracting wind tunnel data points
</commit_message>
<xml_diff>
--- a/figures/pusher_propeller_fit/pusher_thrust_methodology.docx
+++ b/figures/pusher_propeller_fit/pusher_thrust_methodology.docx
@@ -55,7 +55,7 @@
       </w:pPr>
       <w:r>
         <w:rPr/>
-        <w:t>Fx fn(body drag + pusher force) --&gt; AE</w:t>
+        <w:t>AE</w:t>
       </w:r>
     </w:p>
     <w:p>
@@ -71,7 +71,23 @@
       </w:pPr>
       <w:r>
         <w:rPr/>
-        <w:t>Fx fn(body drag) --&gt; LP1</w:t>
+        <w:t>-</w:t>
+      </w:r>
+    </w:p>
+    <w:p>
+      <w:pPr>
+        <w:pStyle w:val="Normal"/>
+        <w:numPr>
+          <w:ilvl w:val="0"/>
+          <w:numId w:val="3"/>
+        </w:numPr>
+        <w:bidi w:val="0"/>
+        <w:jc w:val="left"/>
+        <w:rPr/>
+      </w:pPr>
+      <w:r>
+        <w:rPr/>
+        <w:t>LP1</w:t>
       </w:r>
     </w:p>
     <w:p>
@@ -181,613 +197,21 @@
       <w:pPr>
         <w:pStyle w:val="Normal"/>
         <w:numPr>
-          <w:ilvl w:val="2"/>
-          <w:numId w:val="4"/>
+          <w:ilvl w:val="0"/>
+          <w:numId w:val="0"/>
         </w:numPr>
         <w:bidi w:val="0"/>
-        <w:jc w:val="left"/>
-        <w:rPr/>
-      </w:pPr>
-      <w:r>
-        <w:rPr/>
-        <w:t>Fit functions make it pass by 0 anyway</w:t>
-      </w:r>
-    </w:p>
-    <w:p>
-      <w:pPr>
-        <w:pStyle w:val="Normal"/>
-        <w:numPr>
-          <w:ilvl w:val="0"/>
-          <w:numId w:val="4"/>
-        </w:numPr>
-        <w:bidi w:val="0"/>
-        <w:jc w:val="left"/>
-        <w:rPr/>
-      </w:pPr>
-      <w:r>
-        <w:rPr/>
-        <w:t>LP1</w:t>
-      </w:r>
-    </w:p>
-    <w:p>
-      <w:pPr>
-        <w:pStyle w:val="Normal"/>
-        <w:numPr>
-          <w:ilvl w:val="1"/>
-          <w:numId w:val="4"/>
-        </w:numPr>
-        <w:bidi w:val="0"/>
-        <w:jc w:val="left"/>
-        <w:rPr/>
-      </w:pPr>
-      <w:r>
-        <w:rPr/>
-        <w:t>All entries with actuator active are removed</w:t>
-      </w:r>
-    </w:p>
-    <w:p>
-      <w:pPr>
-        <w:pStyle w:val="Normal"/>
-        <w:numPr>
-          <w:ilvl w:val="1"/>
-          <w:numId w:val="4"/>
-        </w:numPr>
-        <w:bidi w:val="0"/>
-        <w:jc w:val="left"/>
-        <w:rPr/>
-      </w:pPr>
-      <w:r>
-        <w:rPr/>
-        <w:t>Skew = 0 deg is chosen (no significant change on drag)</w:t>
-      </w:r>
-    </w:p>
-    <w:p>
-      <w:pPr>
-        <w:pStyle w:val="Normal"/>
-        <w:bidi w:val="0"/>
-        <w:jc w:val="left"/>
-        <w:rPr/>
-      </w:pPr>
-      <w:r>
-        <w:rPr/>
-        <w:drawing>
-          <wp:inline distT="0" distB="0" distL="0" distR="0">
-            <wp:extent cx="4180840" cy="3138170"/>
-            <wp:effectExtent l="0" t="0" r="0" b="0"/>
-            <wp:docPr id="1" name="Image1" descr=""/>
-            <wp:cNvGraphicFramePr>
-              <a:graphicFrameLocks xmlns:a="http://schemas.openxmlformats.org/drawingml/2006/main" noChangeAspect="1"/>
-            </wp:cNvGraphicFramePr>
-            <a:graphic xmlns:a="http://schemas.openxmlformats.org/drawingml/2006/main">
-              <a:graphicData uri="http://schemas.openxmlformats.org/drawingml/2006/picture">
-                <pic:pic xmlns:pic="http://schemas.openxmlformats.org/drawingml/2006/picture">
-                  <pic:nvPicPr>
-                    <pic:cNvPr id="1" name="Image1" descr=""/>
-                    <pic:cNvPicPr>
-                      <a:picLocks noChangeAspect="1" noChangeArrowheads="1"/>
-                    </pic:cNvPicPr>
-                  </pic:nvPicPr>
-                  <pic:blipFill>
-                    <a:blip r:embed="rId2"/>
-                    <a:stretch>
-                      <a:fillRect/>
-                    </a:stretch>
-                  </pic:blipFill>
-                  <pic:spPr bwMode="auto">
-                    <a:xfrm>
-                      <a:off x="0" y="0"/>
-                      <a:ext cx="4180840" cy="3138170"/>
-                    </a:xfrm>
-                    <a:prstGeom prst="rect">
-                      <a:avLst/>
-                    </a:prstGeom>
-                  </pic:spPr>
-                </pic:pic>
-              </a:graphicData>
-            </a:graphic>
-          </wp:inline>
-        </w:drawing>
-      </w:r>
-    </w:p>
-    <w:p>
-      <w:pPr>
-        <w:pStyle w:val="Heading2"/>
-        <w:numPr>
-          <w:ilvl w:val="1"/>
-          <w:numId w:val="2"/>
-        </w:numPr>
-        <w:bidi w:val="0"/>
-        <w:jc w:val="left"/>
-        <w:rPr/>
-      </w:pPr>
-      <w:r>
-        <w:rPr/>
-        <w:t>Fit body drag to airspeed</w:t>
-      </w:r>
-    </w:p>
-    <w:p>
-      <w:pPr>
-        <w:pStyle w:val="Normal"/>
-        <w:bidi w:val="0"/>
-        <w:jc w:val="left"/>
-        <w:rPr/>
-      </w:pPr>
-      <w:r>
-        <w:rPr/>
-        <w:drawing>
-          <wp:inline distT="0" distB="0" distL="0" distR="0">
-            <wp:extent cx="3583305" cy="2689860"/>
-            <wp:effectExtent l="0" t="0" r="0" b="0"/>
-            <wp:docPr id="2" name="Image2" descr=""/>
-            <wp:cNvGraphicFramePr>
-              <a:graphicFrameLocks xmlns:a="http://schemas.openxmlformats.org/drawingml/2006/main" noChangeAspect="1"/>
-            </wp:cNvGraphicFramePr>
-            <a:graphic xmlns:a="http://schemas.openxmlformats.org/drawingml/2006/main">
-              <a:graphicData uri="http://schemas.openxmlformats.org/drawingml/2006/picture">
-                <pic:pic xmlns:pic="http://schemas.openxmlformats.org/drawingml/2006/picture">
-                  <pic:nvPicPr>
-                    <pic:cNvPr id="2" name="Image2" descr=""/>
-                    <pic:cNvPicPr>
-                      <a:picLocks noChangeAspect="1" noChangeArrowheads="1"/>
-                    </pic:cNvPicPr>
-                  </pic:nvPicPr>
-                  <pic:blipFill>
-                    <a:blip r:embed="rId3"/>
-                    <a:stretch>
-                      <a:fillRect/>
-                    </a:stretch>
-                  </pic:blipFill>
-                  <pic:spPr bwMode="auto">
-                    <a:xfrm>
-                      <a:off x="0" y="0"/>
-                      <a:ext cx="3583305" cy="2689860"/>
-                    </a:xfrm>
-                    <a:prstGeom prst="rect">
-                      <a:avLst/>
-                    </a:prstGeom>
-                  </pic:spPr>
-                </pic:pic>
-              </a:graphicData>
-            </a:graphic>
-          </wp:inline>
-        </w:drawing>
-      </w:r>
-    </w:p>
-    <w:p>
-      <w:pPr>
-        <w:pStyle w:val="Normal"/>
-        <w:bidi w:val="0"/>
-        <w:jc w:val="left"/>
-        <w:rPr/>
-      </w:pPr>
-      <w:r>
-        <w:rPr/>
-      </w:r>
-    </w:p>
-    <w:p>
-      <w:pPr>
-        <w:pStyle w:val="Normal"/>
-        <w:bidi w:val="0"/>
-        <w:jc w:val="left"/>
-        <w:rPr/>
-      </w:pPr>
-      <w:r>
-        <w:rPr/>
-      </w:r>
-    </w:p>
-    <w:p>
-      <w:pPr>
-        <w:pStyle w:val="Heading2"/>
-        <w:numPr>
-          <w:ilvl w:val="1"/>
-          <w:numId w:val="2"/>
-        </w:numPr>
-        <w:bidi w:val="0"/>
-        <w:jc w:val="left"/>
-        <w:rPr/>
-      </w:pPr>
-      <w:r>
-        <w:rPr/>
-        <w:t>Comparison of Fx and Pusher Fx Depending on Airspeed</w:t>
-      </w:r>
-    </w:p>
-    <w:p>
-      <w:pPr>
-        <w:pStyle w:val="TextBody"/>
-        <w:bidi w:val="0"/>
-        <w:jc w:val="left"/>
-        <w:rPr/>
-      </w:pPr>
-      <w:r>
-        <w:rPr/>
-        <w:drawing>
-          <wp:inline distT="0" distB="0" distL="0" distR="0">
-            <wp:extent cx="4358640" cy="3271520"/>
-            <wp:effectExtent l="0" t="0" r="0" b="0"/>
-            <wp:docPr id="3" name="Image3" descr=""/>
-            <wp:cNvGraphicFramePr>
-              <a:graphicFrameLocks xmlns:a="http://schemas.openxmlformats.org/drawingml/2006/main" noChangeAspect="1"/>
-            </wp:cNvGraphicFramePr>
-            <a:graphic xmlns:a="http://schemas.openxmlformats.org/drawingml/2006/main">
-              <a:graphicData uri="http://schemas.openxmlformats.org/drawingml/2006/picture">
-                <pic:pic xmlns:pic="http://schemas.openxmlformats.org/drawingml/2006/picture">
-                  <pic:nvPicPr>
-                    <pic:cNvPr id="3" name="Image3" descr=""/>
-                    <pic:cNvPicPr>
-                      <a:picLocks noChangeAspect="1" noChangeArrowheads="1"/>
-                    </pic:cNvPicPr>
-                  </pic:nvPicPr>
-                  <pic:blipFill>
-                    <a:blip r:embed="rId4"/>
-                    <a:stretch>
-                      <a:fillRect/>
-                    </a:stretch>
-                  </pic:blipFill>
-                  <pic:spPr bwMode="auto">
-                    <a:xfrm>
-                      <a:off x="0" y="0"/>
-                      <a:ext cx="4358640" cy="3271520"/>
-                    </a:xfrm>
-                    <a:prstGeom prst="rect">
-                      <a:avLst/>
-                    </a:prstGeom>
-                  </pic:spPr>
-                </pic:pic>
-              </a:graphicData>
-            </a:graphic>
-          </wp:inline>
-        </w:drawing>
-      </w:r>
-    </w:p>
-    <w:p>
-      <w:pPr>
-        <w:pStyle w:val="TextBody"/>
-        <w:bidi w:val="0"/>
-        <w:jc w:val="left"/>
-        <w:rPr/>
-      </w:pPr>
-      <w:r>
-        <w:rPr/>
-        <w:t>As airspeed increases, Fx decreases significantly (around 10N), with negatives forces.</w:t>
-      </w:r>
-    </w:p>
-    <w:p>
-      <w:pPr>
-        <w:pStyle w:val="TextBody"/>
-        <w:bidi w:val="0"/>
-        <w:jc w:val="left"/>
-        <w:rPr/>
-      </w:pPr>
-      <w:r>
-        <w:rPr/>
-      </w:r>
-    </w:p>
-    <w:p>
-      <w:pPr>
-        <w:pStyle w:val="TextBody"/>
-        <w:bidi w:val="0"/>
-        <w:jc w:val="left"/>
-        <w:rPr/>
-      </w:pPr>
-      <w:r>
-        <w:rPr/>
-        <w:t>By isolating the pusher force (</w:t>
-      </w:r>
-      <w:r>
-        <w:rPr>
-          <w:rFonts w:ascii="0" w:hAnsi="0"/>
-          <w:color w:val="028009"/>
-          <w:sz w:val="20"/>
-        </w:rPr>
-        <w:t>Pusher force = Pusher_db.fx-body drag):</w:t>
-      </w:r>
-    </w:p>
-    <w:p>
-      <w:pPr>
-        <w:pStyle w:val="Normal"/>
-        <w:bidi w:val="0"/>
-        <w:jc w:val="left"/>
-        <w:rPr/>
-      </w:pPr>
-      <w:r>
-        <w:rPr/>
-      </w:r>
-    </w:p>
-    <w:p>
-      <w:pPr>
-        <w:pStyle w:val="TextBody"/>
-        <w:bidi w:val="0"/>
-        <w:jc w:val="left"/>
-        <w:rPr/>
-      </w:pPr>
-      <w:r>
-        <w:rPr/>
-        <w:drawing>
-          <wp:inline distT="0" distB="0" distL="0" distR="0">
-            <wp:extent cx="3813175" cy="2861945"/>
-            <wp:effectExtent l="0" t="0" r="0" b="0"/>
-            <wp:docPr id="4" name="Image4" descr=""/>
-            <wp:cNvGraphicFramePr>
-              <a:graphicFrameLocks xmlns:a="http://schemas.openxmlformats.org/drawingml/2006/main" noChangeAspect="1"/>
-            </wp:cNvGraphicFramePr>
-            <a:graphic xmlns:a="http://schemas.openxmlformats.org/drawingml/2006/main">
-              <a:graphicData uri="http://schemas.openxmlformats.org/drawingml/2006/picture">
-                <pic:pic xmlns:pic="http://schemas.openxmlformats.org/drawingml/2006/picture">
-                  <pic:nvPicPr>
-                    <pic:cNvPr id="4" name="Image4" descr=""/>
-                    <pic:cNvPicPr>
-                      <a:picLocks noChangeAspect="1" noChangeArrowheads="1"/>
-                    </pic:cNvPicPr>
-                  </pic:nvPicPr>
-                  <pic:blipFill>
-                    <a:blip r:embed="rId5"/>
-                    <a:stretch>
-                      <a:fillRect/>
-                    </a:stretch>
-                  </pic:blipFill>
-                  <pic:spPr bwMode="auto">
-                    <a:xfrm>
-                      <a:off x="0" y="0"/>
-                      <a:ext cx="3813175" cy="2861945"/>
-                    </a:xfrm>
-                    <a:prstGeom prst="rect">
-                      <a:avLst/>
-                    </a:prstGeom>
-                  </pic:spPr>
-                </pic:pic>
-              </a:graphicData>
-            </a:graphic>
-          </wp:inline>
-        </w:drawing>
-      </w:r>
-    </w:p>
-    <w:p>
-      <w:pPr>
-        <w:pStyle w:val="TextBody"/>
-        <w:bidi w:val="0"/>
-        <w:jc w:val="left"/>
-        <w:rPr/>
-      </w:pPr>
-      <w:r>
-        <w:rPr/>
-        <w:t>Difference of pusher force depending on airspeed is way less, but still as would be expected. For a constant command, as airspeed increases, pusher force decreases.</w:t>
-      </w:r>
-    </w:p>
-    <w:p>
-      <w:pPr>
-        <w:pStyle w:val="TextBody"/>
-        <w:bidi w:val="0"/>
-        <w:jc w:val="left"/>
-        <w:rPr/>
-      </w:pPr>
-      <w:r>
-        <w:rPr/>
-      </w:r>
-    </w:p>
-    <w:p>
-      <w:pPr>
-        <w:pStyle w:val="Heading2"/>
-        <w:numPr>
-          <w:ilvl w:val="1"/>
-          <w:numId w:val="2"/>
-        </w:numPr>
-        <w:bidi w:val="0"/>
-        <w:jc w:val="left"/>
-        <w:rPr/>
-      </w:pPr>
-      <w:r>
-        <w:rPr/>
-        <w:t>Fit pprz to RPM</w:t>
-      </w:r>
-    </w:p>
-    <w:p>
-      <w:pPr>
-        <w:pStyle w:val="TextBody"/>
-        <w:bidi w:val="0"/>
-        <w:jc w:val="left"/>
-        <w:rPr/>
-      </w:pPr>
-      <w:r>
-        <w:rPr/>
-        <w:t>As propeller thrust equation use RPM, one must fit the pprz signal to the RPM</w:t>
-      </w:r>
-    </w:p>
-    <w:p>
-      <w:pPr>
-        <w:pStyle w:val="TextBody"/>
-        <w:bidi w:val="0"/>
-        <w:jc w:val="left"/>
-        <w:rPr/>
-      </w:pPr>
-      <w:r>
-        <w:rPr/>
-        <w:drawing>
-          <wp:inline distT="0" distB="0" distL="0" distR="0">
-            <wp:extent cx="4020185" cy="3017520"/>
-            <wp:effectExtent l="0" t="0" r="0" b="0"/>
-            <wp:docPr id="5" name="Image5" descr=""/>
-            <wp:cNvGraphicFramePr>
-              <a:graphicFrameLocks xmlns:a="http://schemas.openxmlformats.org/drawingml/2006/main" noChangeAspect="1"/>
-            </wp:cNvGraphicFramePr>
-            <a:graphic xmlns:a="http://schemas.openxmlformats.org/drawingml/2006/main">
-              <a:graphicData uri="http://schemas.openxmlformats.org/drawingml/2006/picture">
-                <pic:pic xmlns:pic="http://schemas.openxmlformats.org/drawingml/2006/picture">
-                  <pic:nvPicPr>
-                    <pic:cNvPr id="5" name="Image5" descr=""/>
-                    <pic:cNvPicPr>
-                      <a:picLocks noChangeAspect="1" noChangeArrowheads="1"/>
-                    </pic:cNvPicPr>
-                  </pic:nvPicPr>
-                  <pic:blipFill>
-                    <a:blip r:embed="rId6"/>
-                    <a:stretch>
-                      <a:fillRect/>
-                    </a:stretch>
-                  </pic:blipFill>
-                  <pic:spPr bwMode="auto">
-                    <a:xfrm>
-                      <a:off x="0" y="0"/>
-                      <a:ext cx="4020185" cy="3017520"/>
-                    </a:xfrm>
-                    <a:prstGeom prst="rect">
-                      <a:avLst/>
-                    </a:prstGeom>
-                  </pic:spPr>
-                </pic:pic>
-              </a:graphicData>
-            </a:graphic>
-          </wp:inline>
-        </w:drawing>
-      </w:r>
-    </w:p>
-    <w:p>
-      <w:pPr>
-        <w:pStyle w:val="Normal"/>
-        <w:bidi w:val="0"/>
-        <w:jc w:val="left"/>
-        <w:rPr/>
-      </w:pPr>
-      <w:r>
-        <w:rPr>
-          <w:rFonts w:ascii="0" w:hAnsi="0"/>
-          <w:color w:val="028009"/>
-          <w:sz w:val="20"/>
-        </w:rPr>
-        <w:t xml:space="preserve">% </w:t>
-      </w:r>
-      <w:bookmarkStart w:id="0" w:name="__DdeLink__103_2192962007"/>
-      <w:r>
-        <w:rPr>
-          <w:rFonts w:ascii="0" w:hAnsi="0"/>
-          <w:color w:val="028009"/>
-          <w:sz w:val="20"/>
-        </w:rPr>
-        <w:t>RPM = 1.378672356359907 * pprz + -3.789505985611778e-05 * pprz^2</w:t>
-      </w:r>
-      <w:bookmarkEnd w:id="0"/>
-    </w:p>
-    <w:p>
-      <w:pPr>
-        <w:pStyle w:val="Normal"/>
-        <w:bidi w:val="0"/>
-        <w:jc w:val="left"/>
-        <w:rPr/>
-      </w:pPr>
-      <w:r>
-        <w:rPr>
-          <w:rFonts w:ascii="0" w:hAnsi="0"/>
-          <w:color w:val="028009"/>
-          <w:sz w:val="20"/>
-        </w:rPr>
-        <w:t>% RMS = 109.1532</w:t>
-      </w:r>
-    </w:p>
-    <w:p>
-      <w:pPr>
-        <w:pStyle w:val="Normal"/>
-        <w:bidi w:val="0"/>
-        <w:jc w:val="left"/>
-        <w:rPr/>
-      </w:pPr>
-      <w:r>
-        <w:rPr>
-          <w:rFonts w:ascii="0" w:hAnsi="0"/>
-          <w:color w:val="028009"/>
-          <w:sz w:val="20"/>
-        </w:rPr>
-        <w:t>%</w:t>
-      </w:r>
-    </w:p>
-    <w:p>
-      <w:pPr>
-        <w:pStyle w:val="Normal"/>
-        <w:bidi w:val="0"/>
-        <w:jc w:val="left"/>
-        <w:rPr/>
-      </w:pPr>
-      <w:r>
-        <w:rPr>
-          <w:rFonts w:ascii="0" w:hAnsi="0"/>
-          <w:color w:val="028009"/>
-          <w:sz w:val="20"/>
-        </w:rPr>
-        <w:t xml:space="preserve">% or </w:t>
-      </w:r>
-    </w:p>
-    <w:p>
-      <w:pPr>
-        <w:pStyle w:val="Normal"/>
-        <w:bidi w:val="0"/>
-        <w:jc w:val="left"/>
-        <w:rPr/>
-      </w:pPr>
-      <w:r>
-        <w:rPr>
-          <w:rFonts w:ascii="0" w:hAnsi="0"/>
-          <w:color w:val="028009"/>
-          <w:sz w:val="20"/>
-        </w:rPr>
-        <w:t>%</w:t>
-      </w:r>
-    </w:p>
-    <w:p>
-      <w:pPr>
-        <w:pStyle w:val="Normal"/>
-        <w:bidi w:val="0"/>
-        <w:jc w:val="left"/>
-        <w:rPr/>
-      </w:pPr>
-      <w:r>
-        <w:rPr>
-          <w:rFonts w:ascii="0" w:hAnsi="0"/>
-          <w:color w:val="028009"/>
-          <w:sz w:val="20"/>
-        </w:rPr>
-        <w:t>% RPM = 1.129296875000000 * pprz</w:t>
-      </w:r>
-    </w:p>
-    <w:p>
-      <w:pPr>
-        <w:pStyle w:val="Normal"/>
-        <w:bidi w:val="0"/>
-        <w:jc w:val="left"/>
-        <w:rPr/>
-      </w:pPr>
-      <w:r>
-        <w:rPr>
-          <w:rFonts w:ascii="0" w:hAnsi="0"/>
-          <w:color w:val="028009"/>
-          <w:sz w:val="20"/>
-        </w:rPr>
-        <w:t>% RMS = 380</w:t>
-      </w:r>
-    </w:p>
-    <w:p>
-      <w:pPr>
-        <w:pStyle w:val="Normal"/>
-        <w:bidi w:val="0"/>
-        <w:jc w:val="left"/>
-        <w:rPr/>
-      </w:pPr>
-      <w:r>
-        <w:rPr/>
-      </w:r>
-    </w:p>
-    <w:p>
-      <w:pPr>
-        <w:pStyle w:val="TextBody"/>
-        <w:bidi w:val="0"/>
-        <w:jc w:val="left"/>
-        <w:rPr/>
-      </w:pPr>
-      <w:r>
-        <w:rPr/>
-        <w:t>A quadratic fit provides better RMS error but is still linear. Hard to judge if this is as expected.</w:t>
-      </w:r>
-    </w:p>
-    <w:p>
-      <w:pPr>
-        <w:pStyle w:val="TextBody"/>
+        <w:ind w:left="720" w:hanging="0"/>
+        <w:jc w:val="left"/>
+        <w:rPr/>
+      </w:pPr>
+      <w:r>
+        <w:rPr/>
+      </w:r>
+    </w:p>
+    <w:p>
+      <w:pPr>
+        <w:pStyle w:val="Normal"/>
         <w:bidi w:val="0"/>
         <w:jc w:val="left"/>
         <w:rPr/>
@@ -1177,7 +601,186 @@
     </w:p>
     <w:p>
       <w:pPr>
-        <w:pStyle w:val="TextBody"/>
+        <w:pStyle w:val="Normal"/>
+        <w:bidi w:val="0"/>
+        <w:jc w:val="left"/>
+        <w:rPr/>
+      </w:pPr>
+      <w:r>
+        <w:rPr>
+          <w:rFonts w:ascii="0" w:hAnsi="0"/>
+          <w:color w:val="028009"/>
+          <w:sz w:val="20"/>
+        </w:rPr>
+        <w:t>% Fx = k1*V*RPM+k_2*RPM^2+k_3*V</w:t>
+      </w:r>
+    </w:p>
+    <w:p>
+      <w:pPr>
+        <w:pStyle w:val="Normal"/>
+        <w:bidi w:val="0"/>
+        <w:jc w:val="left"/>
+        <w:rPr/>
+      </w:pPr>
+      <w:r>
+        <w:rPr/>
+      </w:r>
+    </w:p>
+    <w:p>
+      <w:pPr>
+        <w:pStyle w:val="Normal"/>
+        <w:bidi w:val="0"/>
+        <w:jc w:val="left"/>
+        <w:rPr/>
+      </w:pPr>
+      <w:r>
+        <w:rPr>
+          <w:rFonts w:ascii="0" w:hAnsi="0"/>
+          <w:color w:val="028009"/>
+          <w:sz w:val="20"/>
+        </w:rPr>
+        <w:t xml:space="preserve">% </w:t>
+      </w:r>
+      <w:bookmarkStart w:id="0" w:name="__DdeLink__1012_2487372921"/>
+      <w:r>
+        <w:rPr>
+          <w:rFonts w:ascii="0" w:hAnsi="0"/>
+          <w:color w:val="028009"/>
+          <w:sz w:val="20"/>
+        </w:rPr>
+        <w:t>s_all_rpm =</w:t>
+      </w:r>
+    </w:p>
+    <w:p>
+      <w:pPr>
+        <w:pStyle w:val="Normal"/>
+        <w:rPr/>
+      </w:pPr>
+      <w:r>
+        <w:rPr>
+          <w:rFonts w:ascii="0" w:hAnsi="0"/>
+          <w:color w:val="028009"/>
+          <w:sz w:val="20"/>
+        </w:rPr>
+        <w:t xml:space="preserve">% </w:t>
+      </w:r>
+    </w:p>
+    <w:p>
+      <w:pPr>
+        <w:pStyle w:val="Normal"/>
+        <w:rPr/>
+      </w:pPr>
+      <w:r>
+        <w:rPr>
+          <w:rFonts w:ascii="0" w:hAnsi="0"/>
+          <w:color w:val="028009"/>
+          <w:sz w:val="20"/>
+        </w:rPr>
+        <w:t>%    0.000000368865338</w:t>
+      </w:r>
+    </w:p>
+    <w:p>
+      <w:pPr>
+        <w:pStyle w:val="Normal"/>
+        <w:rPr/>
+      </w:pPr>
+      <w:r>
+        <w:rPr>
+          <w:rFonts w:ascii="0" w:hAnsi="0"/>
+          <w:color w:val="028009"/>
+          <w:sz w:val="20"/>
+        </w:rPr>
+        <w:t>%   -0.000045422156524</w:t>
+      </w:r>
+    </w:p>
+    <w:p>
+      <w:pPr>
+        <w:pStyle w:val="Normal"/>
+        <w:rPr/>
+      </w:pPr>
+      <w:r>
+        <w:rPr>
+          <w:rFonts w:ascii="0" w:hAnsi="0"/>
+          <w:color w:val="028009"/>
+          <w:sz w:val="20"/>
+        </w:rPr>
+        <w:t>%   -0.084830356821562</w:t>
+      </w:r>
+      <w:bookmarkEnd w:id="0"/>
+    </w:p>
+    <w:p>
+      <w:pPr>
+        <w:pStyle w:val="Normal"/>
+        <w:rPr/>
+      </w:pPr>
+      <w:r>
+        <w:rPr>
+          <w:rFonts w:ascii="0" w:hAnsi="0"/>
+          <w:color w:val="028009"/>
+          <w:sz w:val="20"/>
+        </w:rPr>
+        <w:t xml:space="preserve">% </w:t>
+      </w:r>
+    </w:p>
+    <w:p>
+      <w:pPr>
+        <w:pStyle w:val="Normal"/>
+        <w:rPr/>
+      </w:pPr>
+      <w:r>
+        <w:rPr>
+          <w:rFonts w:ascii="0" w:hAnsi="0"/>
+          <w:color w:val="028009"/>
+          <w:sz w:val="20"/>
+        </w:rPr>
+        <w:t xml:space="preserve">% </w:t>
+      </w:r>
+    </w:p>
+    <w:p>
+      <w:pPr>
+        <w:pStyle w:val="Normal"/>
+        <w:rPr/>
+      </w:pPr>
+      <w:r>
+        <w:rPr>
+          <w:rFonts w:ascii="0" w:hAnsi="0"/>
+          <w:color w:val="028009"/>
+          <w:sz w:val="20"/>
+        </w:rPr>
+        <w:t>% RMS_all_rpm =</w:t>
+      </w:r>
+    </w:p>
+    <w:p>
+      <w:pPr>
+        <w:pStyle w:val="Normal"/>
+        <w:rPr/>
+      </w:pPr>
+      <w:r>
+        <w:rPr>
+          <w:rFonts w:ascii="0" w:hAnsi="0"/>
+          <w:color w:val="028009"/>
+          <w:sz w:val="20"/>
+        </w:rPr>
+        <w:t xml:space="preserve">% </w:t>
+      </w:r>
+    </w:p>
+    <w:p>
+      <w:pPr>
+        <w:pStyle w:val="Normal"/>
+        <w:rPr/>
+      </w:pPr>
+      <w:r>
+        <w:rPr>
+          <w:rFonts w:ascii="0" w:hAnsi="0"/>
+          <w:color w:val="028009"/>
+          <w:sz w:val="20"/>
+        </w:rPr>
+        <w:t>%    0.419639350722040</w:t>
+      </w:r>
+    </w:p>
+    <w:p>
+      <w:pPr>
+        <w:pStyle w:val="Normal"/>
         <w:bidi w:val="0"/>
         <w:jc w:val="left"/>
         <w:rPr/>
@@ -1186,9 +789,9 @@
         <w:rPr/>
         <w:drawing>
           <wp:inline distT="0" distB="0" distL="0" distR="0">
-            <wp:extent cx="4276090" cy="3209925"/>
+            <wp:extent cx="5346700" cy="3848100"/>
             <wp:effectExtent l="0" t="0" r="0" b="0"/>
-            <wp:docPr id="6" name="Image6" descr=""/>
+            <wp:docPr id="1" name="Image1" descr=""/>
             <wp:cNvGraphicFramePr>
               <a:graphicFrameLocks xmlns:a="http://schemas.openxmlformats.org/drawingml/2006/main" noChangeAspect="1"/>
             </wp:cNvGraphicFramePr>
@@ -1196,13 +799,13 @@
               <a:graphicData uri="http://schemas.openxmlformats.org/drawingml/2006/picture">
                 <pic:pic xmlns:pic="http://schemas.openxmlformats.org/drawingml/2006/picture">
                   <pic:nvPicPr>
-                    <pic:cNvPr id="6" name="Image6" descr=""/>
+                    <pic:cNvPr id="1" name="Image1" descr=""/>
                     <pic:cNvPicPr>
                       <a:picLocks noChangeAspect="1" noChangeArrowheads="1"/>
                     </pic:cNvPicPr>
                   </pic:nvPicPr>
                   <pic:blipFill>
-                    <a:blip r:embed="rId7"/>
+                    <a:blip r:embed="rId2"/>
                     <a:stretch>
                       <a:fillRect/>
                     </a:stretch>
@@ -1210,7 +813,7 @@
                   <pic:spPr bwMode="auto">
                     <a:xfrm>
                       <a:off x="0" y="0"/>
-                      <a:ext cx="4276090" cy="3209925"/>
+                      <a:ext cx="5346700" cy="3848100"/>
                     </a:xfrm>
                     <a:prstGeom prst="rect">
                       <a:avLst/>
@@ -1225,59 +828,238 @@
     </w:p>
     <w:p>
       <w:pPr>
+        <w:pStyle w:val="Normal"/>
+        <w:bidi w:val="0"/>
+        <w:jc w:val="left"/>
+        <w:rPr/>
+      </w:pPr>
+      <w:r>
+        <w:rPr/>
+      </w:r>
+    </w:p>
+    <w:p>
+      <w:pPr>
+        <w:pStyle w:val="Heading1"/>
+        <w:rPr/>
+      </w:pPr>
+      <w:r>
+        <w:rPr/>
+        <w:t>Other method</w:t>
+      </w:r>
+    </w:p>
+    <w:p>
+      <w:pPr>
         <w:pStyle w:val="TextBody"/>
-        <w:bidi w:val="0"/>
-        <w:jc w:val="left"/>
-        <w:rPr/>
-      </w:pPr>
-      <w:r>
-        <w:rPr/>
-        <w:t>Generally a good fit. Especially good fit at 7000RPM. Somewhat bad at 3500 RPM.</w:t>
-      </w:r>
-    </w:p>
-    <w:p>
-      <w:pPr>
-        <w:pStyle w:val="Normal"/>
-        <w:bidi w:val="0"/>
-        <w:jc w:val="left"/>
-        <w:rPr/>
-      </w:pPr>
-      <w:bookmarkStart w:id="1" w:name="__DdeLink__113_2192962007"/>
-      <w:r>
-        <w:rPr>
-          <w:rFonts w:ascii="0" w:hAnsi="0"/>
-          <w:color w:val="028009"/>
-          <w:sz w:val="20"/>
-        </w:rPr>
-        <w:t>Fx pusher =  3.703544293799073e-07 * rpm^2 [rpm] + -6.005961822003111e-05*rpm [rpm] * v [m/s]</w:t>
-      </w:r>
-      <w:bookmarkEnd w:id="1"/>
-    </w:p>
-    <w:p>
-      <w:pPr>
-        <w:pStyle w:val="Normal"/>
-        <w:bidi w:val="0"/>
-        <w:jc w:val="left"/>
-        <w:rPr/>
-      </w:pPr>
-      <w:r>
-        <w:rPr/>
+        <w:rPr/>
+      </w:pPr>
+      <w:r>
+        <w:rPr/>
+        <w:t>Generated using eval_Rwv3_pusher_motor_propeller.m</w:t>
       </w:r>
     </w:p>
     <w:p>
       <w:pPr>
         <w:pStyle w:val="TextBody"/>
-        <w:bidi w:val="0"/>
-        <w:jc w:val="left"/>
+        <w:rPr/>
+      </w:pPr>
+      <w:r>
+        <w:rPr/>
+      </w:r>
+    </w:p>
+    <w:p>
+      <w:pPr>
+        <w:pStyle w:val="TextBody"/>
+        <w:rPr/>
+      </w:pPr>
+      <w:r>
+        <w:rPr/>
+        <w:t>Using data from windtunnel, specifically for pusher prop</w:t>
+      </w:r>
+    </w:p>
+    <w:p>
+      <w:pPr>
+        <w:pStyle w:val="Normal"/>
+        <w:rPr/>
+      </w:pPr>
+      <w:r>
+        <w:rPr>
+          <w:rFonts w:ascii="0" w:hAnsi="0"/>
+          <w:color w:val="028009"/>
+          <w:sz w:val="20"/>
+        </w:rPr>
+        <w:t>% Fx = k1*V*RPM+k_2*RPM^2+k_3*V</w:t>
+      </w:r>
+    </w:p>
+    <w:p>
+      <w:pPr>
+        <w:pStyle w:val="Normal"/>
+        <w:rPr/>
+      </w:pPr>
+      <w:r>
+        <w:rPr/>
+      </w:r>
+    </w:p>
+    <w:p>
+      <w:pPr>
+        <w:pStyle w:val="Normal"/>
+        <w:rPr/>
+      </w:pPr>
+      <w:r>
+        <w:rPr>
+          <w:rFonts w:ascii="0" w:hAnsi="0"/>
+          <w:color w:val="028009"/>
+          <w:sz w:val="20"/>
+        </w:rPr>
+        <w:t>% s_all_rpm =</w:t>
+      </w:r>
+    </w:p>
+    <w:p>
+      <w:pPr>
+        <w:pStyle w:val="Normal"/>
+        <w:rPr/>
+      </w:pPr>
+      <w:r>
+        <w:rPr>
+          <w:rFonts w:ascii="0" w:hAnsi="0"/>
+          <w:color w:val="028009"/>
+          <w:sz w:val="20"/>
+        </w:rPr>
+        <w:t xml:space="preserve">% </w:t>
+      </w:r>
+    </w:p>
+    <w:p>
+      <w:pPr>
+        <w:pStyle w:val="Normal"/>
+        <w:rPr/>
+      </w:pPr>
+      <w:r>
+        <w:rPr>
+          <w:rFonts w:ascii="0" w:hAnsi="0"/>
+          <w:color w:val="028009"/>
+          <w:sz w:val="20"/>
+        </w:rPr>
+        <w:t>%    0.000000396222948</w:t>
+      </w:r>
+    </w:p>
+    <w:p>
+      <w:pPr>
+        <w:pStyle w:val="Normal"/>
+        <w:rPr/>
+      </w:pPr>
+      <w:r>
+        <w:rPr>
+          <w:rFonts w:ascii="0" w:hAnsi="0"/>
+          <w:color w:val="028009"/>
+          <w:sz w:val="20"/>
+        </w:rPr>
+        <w:t>%   -0.000052930351318</w:t>
+      </w:r>
+    </w:p>
+    <w:p>
+      <w:pPr>
+        <w:pStyle w:val="Normal"/>
+        <w:rPr/>
+      </w:pPr>
+      <w:r>
+        <w:rPr>
+          <w:rFonts w:ascii="0" w:hAnsi="0"/>
+          <w:color w:val="028009"/>
+          <w:sz w:val="20"/>
+        </w:rPr>
+        <w:t>%   -0.268843366027904</w:t>
+      </w:r>
+    </w:p>
+    <w:p>
+      <w:pPr>
+        <w:pStyle w:val="Normal"/>
+        <w:rPr/>
+      </w:pPr>
+      <w:r>
+        <w:rPr>
+          <w:rFonts w:ascii="0" w:hAnsi="0"/>
+          <w:color w:val="028009"/>
+          <w:sz w:val="20"/>
+        </w:rPr>
+        <w:t xml:space="preserve">% </w:t>
+      </w:r>
+    </w:p>
+    <w:p>
+      <w:pPr>
+        <w:pStyle w:val="Normal"/>
+        <w:rPr/>
+      </w:pPr>
+      <w:r>
+        <w:rPr>
+          <w:rFonts w:ascii="0" w:hAnsi="0"/>
+          <w:color w:val="028009"/>
+          <w:sz w:val="20"/>
+        </w:rPr>
+        <w:t xml:space="preserve">% </w:t>
+      </w:r>
+    </w:p>
+    <w:p>
+      <w:pPr>
+        <w:pStyle w:val="Normal"/>
+        <w:rPr/>
+      </w:pPr>
+      <w:r>
+        <w:rPr>
+          <w:rFonts w:ascii="0" w:hAnsi="0"/>
+          <w:color w:val="028009"/>
+          <w:sz w:val="20"/>
+        </w:rPr>
+        <w:t>% RMS_all_rpm =</w:t>
+      </w:r>
+    </w:p>
+    <w:p>
+      <w:pPr>
+        <w:pStyle w:val="Normal"/>
+        <w:rPr/>
+      </w:pPr>
+      <w:r>
+        <w:rPr>
+          <w:rFonts w:ascii="0" w:hAnsi="0"/>
+          <w:color w:val="028009"/>
+          <w:sz w:val="20"/>
+        </w:rPr>
+        <w:t xml:space="preserve">% </w:t>
+      </w:r>
+    </w:p>
+    <w:p>
+      <w:pPr>
+        <w:pStyle w:val="Normal"/>
+        <w:rPr/>
+      </w:pPr>
+      <w:r>
+        <w:rPr>
+          <w:rFonts w:ascii="0" w:hAnsi="0"/>
+          <w:color w:val="028009"/>
+          <w:sz w:val="20"/>
+        </w:rPr>
+        <w:t>%    0.645764831243444</w:t>
+      </w:r>
+    </w:p>
+    <w:p>
+      <w:pPr>
+        <w:pStyle w:val="Normal"/>
+        <w:rPr/>
+      </w:pPr>
+      <w:r>
+        <w:rPr/>
+      </w:r>
+    </w:p>
+    <w:p>
+      <w:pPr>
+        <w:pStyle w:val="Normal"/>
         <w:rPr/>
       </w:pPr>
       <w:r>
         <w:rPr/>
         <w:drawing>
           <wp:inline distT="0" distB="0" distL="0" distR="0">
-            <wp:extent cx="3285490" cy="2466340"/>
+            <wp:extent cx="4582160" cy="3439160"/>
             <wp:effectExtent l="0" t="0" r="0" b="0"/>
-            <wp:docPr id="7" name="Image7" descr=""/>
+            <wp:docPr id="2" name="Image2" descr=""/>
             <wp:cNvGraphicFramePr>
               <a:graphicFrameLocks xmlns:a="http://schemas.openxmlformats.org/drawingml/2006/main" noChangeAspect="1"/>
             </wp:cNvGraphicFramePr>
@@ -1285,13 +1067,13 @@
               <a:graphicData uri="http://schemas.openxmlformats.org/drawingml/2006/picture">
                 <pic:pic xmlns:pic="http://schemas.openxmlformats.org/drawingml/2006/picture">
                   <pic:nvPicPr>
-                    <pic:cNvPr id="7" name="Image7" descr=""/>
+                    <pic:cNvPr id="2" name="Image2" descr=""/>
                     <pic:cNvPicPr>
                       <a:picLocks noChangeAspect="1" noChangeArrowheads="1"/>
                     </pic:cNvPicPr>
                   </pic:nvPicPr>
                   <pic:blipFill>
-                    <a:blip r:embed="rId8"/>
+                    <a:blip r:embed="rId3"/>
                     <a:stretch>
                       <a:fillRect/>
                     </a:stretch>
@@ -1299,7 +1081,7 @@
                   <pic:spPr bwMode="auto">
                     <a:xfrm>
                       <a:off x="0" y="0"/>
-                      <a:ext cx="3285490" cy="2466340"/>
+                      <a:ext cx="4582160" cy="3439160"/>
                     </a:xfrm>
                     <a:prstGeom prst="rect">
                       <a:avLst/>
@@ -1314,69 +1096,35 @@
     </w:p>
     <w:p>
       <w:pPr>
+        <w:pStyle w:val="Normal"/>
+        <w:rPr/>
+      </w:pPr>
+      <w:r>
+        <w:rPr/>
+      </w:r>
+    </w:p>
+    <w:p>
+      <w:pPr>
+        <w:pStyle w:val="Heading2"/>
+        <w:rPr/>
+      </w:pPr>
+      <w:r>
+        <w:rPr/>
+        <w:t>Comparison of models</w:t>
+      </w:r>
+    </w:p>
+    <w:p>
+      <w:pPr>
         <w:pStyle w:val="TextBody"/>
-        <w:bidi w:val="0"/>
-        <w:jc w:val="left"/>
-        <w:rPr/>
-      </w:pPr>
-      <w:r>
-        <w:rPr/>
-        <w:t>Using the pprz--&gt;RPM and RPM--&gt;Pusher Fx, a fit for the whole data can be completed. The RMS is still low, with the same characteristics of the RPM--&gt; Pusher Fx fit.</w:t>
-      </w:r>
-    </w:p>
-    <w:p>
-      <w:pPr>
-        <w:pStyle w:val="TextBody"/>
-        <w:bidi w:val="0"/>
-        <w:jc w:val="left"/>
-        <w:rPr/>
-      </w:pPr>
-      <w:r>
-        <w:rPr/>
-        <w:t>The fit to Pusher Fx from pprz is in some way a order 4 fit because the pprz--&gt;RPM is order 2 and is given as an input for the fit rpm--&gt;Fx</w:t>
-      </w:r>
-    </w:p>
-    <w:p>
-      <w:pPr>
-        <w:pStyle w:val="TextBody"/>
-        <w:bidi w:val="0"/>
-        <w:jc w:val="left"/>
-        <w:rPr/>
-      </w:pPr>
-      <w:r>
-        <w:rPr/>
-      </w:r>
-    </w:p>
-    <w:p>
-      <w:pPr>
-        <w:pStyle w:val="Heading2"/>
-        <w:numPr>
-          <w:ilvl w:val="1"/>
-          <w:numId w:val="2"/>
-        </w:numPr>
-        <w:bidi w:val="0"/>
-        <w:jc w:val="left"/>
-        <w:rPr/>
-      </w:pPr>
-      <w:r>
-        <w:rPr/>
-        <w:t>Fit pprz to Pusher Fx</w:t>
-      </w:r>
-    </w:p>
-    <w:p>
-      <w:pPr>
-        <w:pStyle w:val="TextBody"/>
-        <w:bidi w:val="0"/>
-        <w:jc w:val="left"/>
         <w:rPr/>
       </w:pPr>
       <w:r>
         <w:rPr/>
         <w:drawing>
           <wp:inline distT="0" distB="0" distL="0" distR="0">
-            <wp:extent cx="3689985" cy="2769870"/>
+            <wp:extent cx="5346700" cy="4013200"/>
             <wp:effectExtent l="0" t="0" r="0" b="0"/>
-            <wp:docPr id="8" name="Image8" descr=""/>
+            <wp:docPr id="3" name="Image3" descr=""/>
             <wp:cNvGraphicFramePr>
               <a:graphicFrameLocks xmlns:a="http://schemas.openxmlformats.org/drawingml/2006/main" noChangeAspect="1"/>
             </wp:cNvGraphicFramePr>
@@ -1384,13 +1132,13 @@
               <a:graphicData uri="http://schemas.openxmlformats.org/drawingml/2006/picture">
                 <pic:pic xmlns:pic="http://schemas.openxmlformats.org/drawingml/2006/picture">
                   <pic:nvPicPr>
-                    <pic:cNvPr id="8" name="Image8" descr=""/>
+                    <pic:cNvPr id="3" name="Image3" descr=""/>
                     <pic:cNvPicPr>
                       <a:picLocks noChangeAspect="1" noChangeArrowheads="1"/>
                     </pic:cNvPicPr>
                   </pic:nvPicPr>
                   <pic:blipFill>
-                    <a:blip r:embed="rId9"/>
+                    <a:blip r:embed="rId4"/>
                     <a:stretch>
                       <a:fillRect/>
                     </a:stretch>
@@ -1398,7 +1146,7 @@
                   <pic:spPr bwMode="auto">
                     <a:xfrm>
                       <a:off x="0" y="0"/>
-                      <a:ext cx="3689985" cy="2769870"/>
+                      <a:ext cx="5346700" cy="4013200"/>
                     </a:xfrm>
                     <a:prstGeom prst="rect">
                       <a:avLst/>
@@ -1414,224 +1162,12 @@
     <w:p>
       <w:pPr>
         <w:pStyle w:val="TextBody"/>
-        <w:bidi w:val="0"/>
         <w:spacing w:before="0" w:after="140"/>
-        <w:jc w:val="left"/>
-        <w:rPr/>
-      </w:pPr>
-      <w:r>
-        <w:rPr/>
-        <w:t>By fitting to pusher Fx, the RMS is way worse and does not fit well for all airspeeds. An offset to pprz might help.</w:t>
-      </w:r>
-    </w:p>
-    <w:p>
-      <w:pPr>
-        <w:pStyle w:val="TextBody"/>
-        <w:bidi w:val="0"/>
-        <w:spacing w:before="0" w:after="140"/>
-        <w:jc w:val="left"/>
-        <w:rPr/>
-      </w:pPr>
-      <w:r>
-        <w:rPr/>
-      </w:r>
-    </w:p>
-    <w:p>
-      <w:pPr>
-        <w:pStyle w:val="Heading2"/>
-        <w:widowControl/>
-        <w:numPr>
-          <w:ilvl w:val="0"/>
-          <w:numId w:val="0"/>
-        </w:numPr>
-        <w:suppressAutoHyphens w:val="true"/>
-        <w:jc w:val="left"/>
-        <w:outlineLvl w:val="1"/>
-        <w:rPr/>
-      </w:pPr>
-      <w:r>
-        <w:rPr/>
-      </w:r>
-      <w:r>
-        <w:br w:type="page"/>
-      </w:r>
-    </w:p>
-    <w:p>
-      <w:pPr>
-        <w:pStyle w:val="Heading2"/>
-        <w:rPr/>
-      </w:pPr>
-      <w:r>
-        <w:rPr/>
-        <w:t>Offset</w:t>
-      </w:r>
-    </w:p>
-    <w:p>
-      <w:pPr>
-        <w:pStyle w:val="TextBody"/>
-        <w:rPr/>
-      </w:pPr>
-      <w:r>
-        <w:rPr/>
-        <w:t>The RPM--&gt; Fx pusher thrust fit is good in higher RPM regime. It is also centered pretty much on (0,0). Normally, the curves intercept the y axis at a higher RPM. This is the point where the propeller starts windmilling.</w:t>
-      </w:r>
-    </w:p>
-    <w:p>
-      <w:pPr>
-        <w:pStyle w:val="TextBody"/>
-        <w:rPr/>
-      </w:pPr>
-      <w:r>
-        <w:rPr/>
-      </w:r>
-    </w:p>
-    <w:p>
-      <w:pPr>
-        <w:pStyle w:val="TextBody"/>
-        <w:rPr/>
-      </w:pPr>
-      <w:r>
-        <w:rPr/>
-        <w:t>It is proposed to add an offset related to freestream velocity in the model:</w:t>
-      </w:r>
-    </w:p>
-    <w:p>
-      <w:pPr>
-        <w:pStyle w:val="Normal"/>
-        <w:rPr/>
-      </w:pPr>
-      <w:r>
-        <w:rPr>
-          <w:rFonts w:ascii="0" w:hAnsi="0"/>
-          <w:color w:val="AA04F9"/>
-          <w:sz w:val="20"/>
-        </w:rPr>
-        <w:t>Fx = K1*rpm^2+K2*V*rpm+K3*V</w:t>
-      </w:r>
-    </w:p>
-    <w:p>
-      <w:pPr>
-        <w:pStyle w:val="Normal"/>
-        <w:rPr/>
-      </w:pPr>
-      <w:r>
-        <w:rPr/>
-      </w:r>
-    </w:p>
-    <w:p>
-      <w:pPr>
-        <w:pStyle w:val="Normal"/>
-        <w:rPr/>
-      </w:pPr>
-      <w:r>
-        <w:rPr/>
-        <w:drawing>
-          <wp:inline distT="0" distB="0" distL="0" distR="0">
-            <wp:extent cx="3725545" cy="2796540"/>
-            <wp:effectExtent l="0" t="0" r="0" b="0"/>
-            <wp:docPr id="9" name="Image9" descr=""/>
-            <wp:cNvGraphicFramePr>
-              <a:graphicFrameLocks xmlns:a="http://schemas.openxmlformats.org/drawingml/2006/main" noChangeAspect="1"/>
-            </wp:cNvGraphicFramePr>
-            <a:graphic xmlns:a="http://schemas.openxmlformats.org/drawingml/2006/main">
-              <a:graphicData uri="http://schemas.openxmlformats.org/drawingml/2006/picture">
-                <pic:pic xmlns:pic="http://schemas.openxmlformats.org/drawingml/2006/picture">
-                  <pic:nvPicPr>
-                    <pic:cNvPr id="9" name="Image9" descr=""/>
-                    <pic:cNvPicPr>
-                      <a:picLocks noChangeAspect="1" noChangeArrowheads="1"/>
-                    </pic:cNvPicPr>
-                  </pic:nvPicPr>
-                  <pic:blipFill>
-                    <a:blip r:embed="rId10"/>
-                    <a:stretch>
-                      <a:fillRect/>
-                    </a:stretch>
-                  </pic:blipFill>
-                  <pic:spPr bwMode="auto">
-                    <a:xfrm>
-                      <a:off x="0" y="0"/>
-                      <a:ext cx="3725545" cy="2796540"/>
-                    </a:xfrm>
-                    <a:prstGeom prst="rect">
-                      <a:avLst/>
-                    </a:prstGeom>
-                  </pic:spPr>
-                </pic:pic>
-              </a:graphicData>
-            </a:graphic>
-          </wp:inline>
-        </w:drawing>
-      </w:r>
-    </w:p>
-    <w:p>
-      <w:pPr>
-        <w:pStyle w:val="TextBody"/>
-        <w:rPr/>
-      </w:pPr>
-      <w:r>
-        <w:rPr/>
-        <w:t>It leads to a slightly better RMS with a crossing of the y axis at higher RPM, as would have been expected.</w:t>
-      </w:r>
-    </w:p>
-    <w:p>
-      <w:pPr>
-        <w:pStyle w:val="TextBody"/>
-        <w:rPr/>
-      </w:pPr>
-      <w:r>
-        <w:rPr/>
-      </w:r>
-    </w:p>
-    <w:p>
-      <w:pPr>
-        <w:pStyle w:val="Normal"/>
-        <w:rPr/>
-      </w:pPr>
-      <w:r>
-        <w:rPr>
-          <w:rFonts w:ascii="0" w:hAnsi="0"/>
-          <w:color w:val="028009"/>
-          <w:sz w:val="20"/>
-        </w:rPr>
-        <w:t>% Fx pusher =  3.680278471152158e-07 * rpm^2 [rpm] +</w:t>
-      </w:r>
-    </w:p>
-    <w:p>
-      <w:pPr>
-        <w:pStyle w:val="Normal"/>
-        <w:rPr/>
-      </w:pPr>
-      <w:r>
-        <w:rPr>
-          <w:rFonts w:ascii="0" w:hAnsi="0"/>
-          <w:color w:val="028009"/>
-          <w:sz w:val="20"/>
-        </w:rPr>
-        <w:t>% -4.391797235636297e-05*rpm [rpm] * v [m/s] + -8.651770063289748E-2 * v</w:t>
-      </w:r>
-    </w:p>
-    <w:p>
-      <w:pPr>
-        <w:pStyle w:val="Normal"/>
-        <w:rPr/>
-      </w:pPr>
-      <w:r>
-        <w:rPr>
-          <w:rFonts w:ascii="0" w:hAnsi="0"/>
-          <w:color w:val="028009"/>
-          <w:sz w:val="20"/>
-        </w:rPr>
-        <w:t>% [m/s]</w:t>
-      </w:r>
-    </w:p>
-    <w:p>
-      <w:pPr>
-        <w:pStyle w:val="Normal"/>
-        <w:rPr/>
-      </w:pPr>
-      <w:r>
-        <w:rPr/>
+        <w:rPr/>
+      </w:pPr>
+      <w:r>
+        <w:rPr/>
+        <w:t>New model has a higher penalty on increasing airspeed</w:t>
       </w:r>
     </w:p>
     <w:sectPr>
@@ -1730,6 +1266,7 @@
   <w:abstractNum w:abstractNumId="1">
     <w:lvl w:ilvl="0">
       <w:start w:val="1"/>
+      <w:pStyle w:val="Heading1"/>
       <w:numFmt w:val="none"/>
       <w:suff w:val="nothing"/>
       <w:lvlText w:val=""/>
@@ -2290,6 +1827,26 @@
       <w:sz w:val="24"/>
       <w:szCs w:val="24"/>
       <w:lang w:val="en-CA" w:eastAsia="zh-CN" w:bidi="hi-IN"/>
+    </w:rPr>
+  </w:style>
+  <w:style w:type="paragraph" w:styleId="Heading1">
+    <w:name w:val="Heading 1"/>
+    <w:basedOn w:val="Heading"/>
+    <w:next w:val="TextBody"/>
+    <w:qFormat/>
+    <w:pPr>
+      <w:numPr>
+        <w:ilvl w:val="0"/>
+        <w:numId w:val="1"/>
+      </w:numPr>
+      <w:spacing w:before="240" w:after="120"/>
+      <w:outlineLvl w:val="0"/>
+    </w:pPr>
+    <w:rPr>
+      <w:b/>
+      <w:bCs/>
+      <w:sz w:val="36"/>
+      <w:szCs w:val="36"/>
     </w:rPr>
   </w:style>
   <w:style w:type="paragraph" w:styleId="Heading2">

</xml_diff>